<commit_message>
Added missing scheme to linkedin url
</commit_message>
<xml_diff>
--- a/pat_mc_grath_cv.docx
+++ b/pat_mc_grath_cv.docx
@@ -96,7 +96,9 @@
     <w:p>
       <w:pPr>
         <w:pStyle w:val="Normal"/>
-        <w:rPr/>
+        <w:rPr>
+          <w:rStyle w:val="InternetLink"/>
+        </w:rPr>
       </w:pPr>
       <w:r>
         <w:rPr/>
@@ -110,12 +112,22 @@
         <w:t xml:space="preserve">LinkedIn: </w:t>
         <w:tab/>
       </w:r>
-      <w:bookmarkStart w:id="0" w:name="_GoBack"/>
-      <w:bookmarkEnd w:id="0"/>
-      <w:r>
-        <w:rPr/>
-        <w:t>ie.linkedin.com/in/pmcgrath2</w:t>
-      </w:r>
+      <w:hyperlink r:id="rId3">
+        <w:bookmarkStart w:id="0" w:name="_GoBack"/>
+        <w:bookmarkEnd w:id="0"/>
+        <w:r>
+          <w:rPr>
+            <w:rStyle w:val="InternetLink"/>
+          </w:rPr>
+          <w:t>http://</w:t>
+        </w:r>
+        <w:r>
+          <w:rPr>
+            <w:rStyle w:val="InternetLink"/>
+          </w:rPr>
+          <w:t>ie.linkedin.com/in/pmcgrath2</w:t>
+        </w:r>
+      </w:hyperlink>
     </w:p>
     <w:p>
       <w:pPr>
@@ -130,7 +142,7 @@
         <w:t>GitHub:</w:t>
         <w:tab/>
       </w:r>
-      <w:hyperlink r:id="rId3">
+      <w:hyperlink r:id="rId4">
         <w:r>
           <w:rPr>
             <w:rStyle w:val="InternetLink"/>
@@ -347,7 +359,7 @@
         </w:tblCellMar>
       </w:tblPr>
       <w:tblGrid>
-        <w:gridCol w:w="5350"/>
+        <w:gridCol w:w="5349"/>
         <w:gridCol w:w="4500"/>
       </w:tblGrid>
       <w:tr>
@@ -356,7 +368,7 @@
         </w:trPr>
         <w:tc>
           <w:tcPr>
-            <w:tcW w:w="5350" w:type="dxa"/>
+            <w:tcW w:w="5349" w:type="dxa"/>
             <w:tcBorders>
               <w:top w:val="nil"/>
               <w:left w:val="nil"/>
@@ -420,7 +432,7 @@
         </w:trPr>
         <w:tc>
           <w:tcPr>
-            <w:tcW w:w="5350" w:type="dxa"/>
+            <w:tcW w:w="5349" w:type="dxa"/>
             <w:tcBorders>
               <w:top w:val="nil"/>
               <w:left w:val="nil"/>
@@ -661,6 +673,15 @@
     <w:p>
       <w:pPr>
         <w:pStyle w:val="Normal"/>
+        <w:rPr/>
+      </w:pPr>
+      <w:r>
+        <w:rPr/>
+      </w:r>
+    </w:p>
+    <w:p>
+      <w:pPr>
+        <w:pStyle w:val="Normal"/>
         <w:shd w:fill="F2F2F2" w:val="clear"/>
         <w:rPr>
           <w:b/>
@@ -762,7 +783,7 @@
         </w:tblCellMar>
       </w:tblPr>
       <w:tblGrid>
-        <w:gridCol w:w="5350"/>
+        <w:gridCol w:w="5349"/>
         <w:gridCol w:w="4500"/>
       </w:tblGrid>
       <w:tr>
@@ -771,7 +792,7 @@
         </w:trPr>
         <w:tc>
           <w:tcPr>
-            <w:tcW w:w="5350" w:type="dxa"/>
+            <w:tcW w:w="5349" w:type="dxa"/>
             <w:tcBorders>
               <w:top w:val="nil"/>
               <w:left w:val="nil"/>
@@ -835,7 +856,7 @@
         </w:trPr>
         <w:tc>
           <w:tcPr>
-            <w:tcW w:w="5350" w:type="dxa"/>
+            <w:tcW w:w="5349" w:type="dxa"/>
             <w:tcBorders>
               <w:top w:val="nil"/>
               <w:left w:val="nil"/>
@@ -958,7 +979,7 @@
         </w:tblCellMar>
       </w:tblPr>
       <w:tblGrid>
-        <w:gridCol w:w="5350"/>
+        <w:gridCol w:w="5349"/>
         <w:gridCol w:w="4500"/>
       </w:tblGrid>
       <w:tr>
@@ -967,7 +988,7 @@
         </w:trPr>
         <w:tc>
           <w:tcPr>
-            <w:tcW w:w="5350" w:type="dxa"/>
+            <w:tcW w:w="5349" w:type="dxa"/>
             <w:tcBorders>
               <w:top w:val="nil"/>
               <w:left w:val="nil"/>
@@ -1031,7 +1052,7 @@
         </w:trPr>
         <w:tc>
           <w:tcPr>
-            <w:tcW w:w="5350" w:type="dxa"/>
+            <w:tcW w:w="5349" w:type="dxa"/>
             <w:tcBorders>
               <w:top w:val="nil"/>
               <w:left w:val="nil"/>
@@ -1144,7 +1165,7 @@
         </w:tblCellMar>
       </w:tblPr>
       <w:tblGrid>
-        <w:gridCol w:w="5350"/>
+        <w:gridCol w:w="5349"/>
         <w:gridCol w:w="4500"/>
       </w:tblGrid>
       <w:tr>
@@ -1153,7 +1174,7 @@
         </w:trPr>
         <w:tc>
           <w:tcPr>
-            <w:tcW w:w="5350" w:type="dxa"/>
+            <w:tcW w:w="5349" w:type="dxa"/>
             <w:tcBorders>
               <w:top w:val="nil"/>
               <w:left w:val="nil"/>
@@ -1217,7 +1238,7 @@
         </w:trPr>
         <w:tc>
           <w:tcPr>
-            <w:tcW w:w="5350" w:type="dxa"/>
+            <w:tcW w:w="5349" w:type="dxa"/>
             <w:tcBorders>
               <w:top w:val="nil"/>
               <w:left w:val="nil"/>
@@ -1330,7 +1351,7 @@
         </w:tblCellMar>
       </w:tblPr>
       <w:tblGrid>
-        <w:gridCol w:w="5350"/>
+        <w:gridCol w:w="5349"/>
         <w:gridCol w:w="4500"/>
       </w:tblGrid>
       <w:tr>
@@ -1339,7 +1360,7 @@
         </w:trPr>
         <w:tc>
           <w:tcPr>
-            <w:tcW w:w="5350" w:type="dxa"/>
+            <w:tcW w:w="5349" w:type="dxa"/>
             <w:tcBorders>
               <w:top w:val="nil"/>
               <w:left w:val="nil"/>
@@ -1403,7 +1424,7 @@
         </w:trPr>
         <w:tc>
           <w:tcPr>
-            <w:tcW w:w="5350" w:type="dxa"/>
+            <w:tcW w:w="5349" w:type="dxa"/>
             <w:tcBorders>
               <w:top w:val="nil"/>
               <w:left w:val="nil"/>
@@ -1644,7 +1665,7 @@
     <w:sectPr>
       <w:type w:val="nextPage"/>
       <w:pgSz w:w="11906" w:h="16838"/>
-      <w:pgMar w:left="1134" w:right="1134" w:header="0" w:top="1134" w:footer="0" w:bottom="1134" w:gutter="0"/>
+      <w:pgMar w:left="1020" w:right="1020" w:header="0" w:top="1134" w:footer="0" w:bottom="1134" w:gutter="0"/>
       <w:pgNumType w:fmt="decimal"/>
       <w:formProt w:val="false"/>
       <w:textDirection w:val="lrTb"/>
@@ -2467,6 +2488,18 @@
   </w:style>
   <w:style w:type="character" w:styleId="ListLabel14">
     <w:name w:val="ListLabel 14"/>
+    <w:rPr>
+      <w:rFonts w:cs="OpenSymbol"/>
+    </w:rPr>
+  </w:style>
+  <w:style w:type="character" w:styleId="ListLabel15">
+    <w:name w:val="ListLabel 15"/>
+    <w:rPr>
+      <w:rFonts w:cs="Symbol"/>
+    </w:rPr>
+  </w:style>
+  <w:style w:type="character" w:styleId="ListLabel16">
+    <w:name w:val="ListLabel 16"/>
     <w:rPr>
       <w:rFonts w:cs="OpenSymbol"/>
     </w:rPr>

</xml_diff>

<commit_message>
Added TravelRepublic position - needs more detail
</commit_message>
<xml_diff>
--- a/pat_mc_grath_cv.docx
+++ b/pat_mc_grath_cv.docx
@@ -36,10 +36,50 @@
         <w:tab/>
         <w:tab/>
         <w:tab/>
-        <w:tab/>
         <w:t>Address:</w:t>
         <w:tab/>
-        <w:t>Kilflynn, Co.Kerry, Ireland.</w:t>
+      </w:r>
+      <w:r>
+        <w:rPr/>
+        <w:t>39 Brook Square, Shooters Hill Road,</w:t>
+      </w:r>
+    </w:p>
+    <w:p>
+      <w:pPr>
+        <w:pStyle w:val="Normal"/>
+        <w:rPr/>
+      </w:pPr>
+      <w:r>
+        <w:rPr/>
+        <w:tab/>
+        <w:tab/>
+        <w:tab/>
+        <w:tab/>
+        <w:tab/>
+        <w:tab/>
+        <w:tab/>
+        <w:tab/>
+        <w:t>London</w:t>
+      </w:r>
+      <w:r>
+        <w:rPr/>
+        <w:t xml:space="preserve">, </w:t>
+      </w:r>
+      <w:r>
+        <w:rPr/>
+        <w:t>SE184NB,</w:t>
+      </w:r>
+      <w:r>
+        <w:rPr/>
+        <w:t xml:space="preserve"> </w:t>
+      </w:r>
+      <w:r>
+        <w:rPr/>
+        <w:t>UK</w:t>
+      </w:r>
+      <w:r>
+        <w:rPr/>
+        <w:t>.</w:t>
       </w:r>
     </w:p>
     <w:p>
@@ -51,7 +91,6 @@
       </w:pPr>
       <w:r>
         <w:rPr/>
-        <w:tab/>
         <w:tab/>
         <w:tab/>
         <w:tab/>
@@ -84,7 +123,6 @@
         <w:tab/>
         <w:tab/>
         <w:tab/>
-        <w:tab/>
         <w:t>Phone:</w:t>
         <w:tab/>
         <w:tab/>
@@ -102,7 +140,6 @@
       </w:pPr>
       <w:r>
         <w:rPr/>
-        <w:tab/>
         <w:tab/>
         <w:tab/>
         <w:tab/>
@@ -126,7 +163,7 @@
     <w:p>
       <w:pPr>
         <w:pStyle w:val="Normal"/>
-        <w:ind w:left="4254" w:right="0" w:firstLine="709"/>
+        <w:ind w:left="4254" w:right="0" w:hanging="0"/>
         <w:rPr>
           <w:rStyle w:val="InternetLink"/>
         </w:rPr>
@@ -353,7 +390,200 @@
         </w:tblCellMar>
       </w:tblPr>
       <w:tblGrid>
-        <w:gridCol w:w="5348"/>
+        <w:gridCol w:w="5346"/>
+        <w:gridCol w:w="4501"/>
+      </w:tblGrid>
+      <w:tr>
+        <w:trPr>
+          <w:cantSplit w:val="false"/>
+        </w:trPr>
+        <w:tc>
+          <w:tcPr>
+            <w:tcW w:w="5346" w:type="dxa"/>
+            <w:tcBorders>
+              <w:top w:val="nil"/>
+              <w:left w:val="nil"/>
+              <w:bottom w:val="nil"/>
+              <w:insideH w:val="nil"/>
+              <w:right w:val="nil"/>
+              <w:insideV w:val="nil"/>
+            </w:tcBorders>
+            <w:shd w:fill="F2F2F2" w:val="clear"/>
+          </w:tcPr>
+          <w:p>
+            <w:pPr>
+              <w:pStyle w:val="Normal"/>
+              <w:spacing w:before="60" w:after="0"/>
+              <w:rPr>
+                <w:b/>
+              </w:rPr>
+            </w:pPr>
+            <w:r>
+              <w:rPr>
+                <w:b/>
+              </w:rPr>
+              <w:t>TravelRepublic, London, UK.</w:t>
+            </w:r>
+          </w:p>
+        </w:tc>
+        <w:tc>
+          <w:tcPr>
+            <w:tcW w:w="4501" w:type="dxa"/>
+            <w:tcBorders>
+              <w:top w:val="nil"/>
+              <w:left w:val="nil"/>
+              <w:bottom w:val="nil"/>
+              <w:insideH w:val="nil"/>
+              <w:right w:val="nil"/>
+              <w:insideV w:val="nil"/>
+            </w:tcBorders>
+            <w:shd w:fill="F2F2F2" w:val="clear"/>
+          </w:tcPr>
+          <w:p>
+            <w:pPr>
+              <w:pStyle w:val="Normal"/>
+              <w:spacing w:before="60" w:after="0"/>
+              <w:jc w:val="right"/>
+              <w:rPr>
+                <w:b/>
+              </w:rPr>
+            </w:pPr>
+            <w:r>
+              <w:rPr>
+                <w:b/>
+              </w:rPr>
+              <w:t>May 2015 – Present</w:t>
+            </w:r>
+          </w:p>
+        </w:tc>
+      </w:tr>
+      <w:tr>
+        <w:trPr>
+          <w:cantSplit w:val="false"/>
+        </w:trPr>
+        <w:tc>
+          <w:tcPr>
+            <w:tcW w:w="5346" w:type="dxa"/>
+            <w:tcBorders>
+              <w:top w:val="nil"/>
+              <w:left w:val="nil"/>
+              <w:bottom w:val="nil"/>
+              <w:insideH w:val="nil"/>
+              <w:right w:val="nil"/>
+              <w:insideV w:val="nil"/>
+            </w:tcBorders>
+            <w:shd w:fill="F2F2F2" w:val="clear"/>
+          </w:tcPr>
+          <w:p>
+            <w:pPr>
+              <w:pStyle w:val="Normal"/>
+              <w:spacing w:before="0" w:after="60"/>
+              <w:rPr/>
+            </w:pPr>
+            <w:r>
+              <w:rPr/>
+            </w:r>
+          </w:p>
+        </w:tc>
+        <w:tc>
+          <w:tcPr>
+            <w:tcW w:w="4501" w:type="dxa"/>
+            <w:tcBorders>
+              <w:top w:val="nil"/>
+              <w:left w:val="nil"/>
+              <w:bottom w:val="nil"/>
+              <w:insideH w:val="nil"/>
+              <w:right w:val="nil"/>
+              <w:insideV w:val="nil"/>
+            </w:tcBorders>
+            <w:shd w:fill="F2F2F2" w:val="clear"/>
+          </w:tcPr>
+          <w:p>
+            <w:pPr>
+              <w:pStyle w:val="Normal"/>
+              <w:spacing w:before="0" w:after="60"/>
+              <w:jc w:val="right"/>
+              <w:rPr>
+                <w:b/>
+              </w:rPr>
+            </w:pPr>
+            <w:r>
+              <w:rPr>
+                <w:b/>
+              </w:rPr>
+              <w:t>Senior Developer</w:t>
+            </w:r>
+          </w:p>
+        </w:tc>
+      </w:tr>
+    </w:tbl>
+    <w:p>
+      <w:pPr>
+        <w:pStyle w:val="Normal"/>
+        <w:rPr/>
+      </w:pPr>
+      <w:r>
+        <w:rPr/>
+        <w:t>Working as part of a team migrating to a Microservices architecture.</w:t>
+      </w:r>
+    </w:p>
+    <w:p>
+      <w:pPr>
+        <w:pStyle w:val="Normal"/>
+        <w:rPr/>
+      </w:pPr>
+      <w:r>
+        <w:rPr/>
+      </w:r>
+    </w:p>
+    <w:p>
+      <w:pPr>
+        <w:pStyle w:val="Normal"/>
+        <w:rPr/>
+      </w:pPr>
+      <w:r>
+        <w:rPr/>
+        <w:t>Technologies: c#, Powershell, Bash, .NET v4.5.1, Docker, RabbitMQ, G</w:t>
+      </w:r>
+      <w:r>
+        <w:rPr/>
+        <w:t xml:space="preserve">o </w:t>
+      </w:r>
+      <w:r>
+        <w:rPr/>
+        <w:t>CD, Microsoft SQL Server 2008 R2, Git, Windows 2008 R2, Ubuntu 14.04</w:t>
+      </w:r>
+    </w:p>
+    <w:p>
+      <w:pPr>
+        <w:pStyle w:val="Normal"/>
+        <w:rPr/>
+      </w:pPr>
+      <w:r>
+        <w:rPr/>
+      </w:r>
+    </w:p>
+    <w:tbl>
+      <w:tblPr>
+        <w:jc w:val="left"/>
+        <w:tblInd w:w="0" w:type="dxa"/>
+        <w:tblBorders>
+          <w:top w:val="nil"/>
+          <w:left w:val="nil"/>
+          <w:bottom w:val="nil"/>
+          <w:insideH w:val="nil"/>
+          <w:right w:val="nil"/>
+          <w:insideV w:val="nil"/>
+        </w:tblBorders>
+        <w:tblCellMar>
+          <w:top w:w="0" w:type="dxa"/>
+          <w:left w:w="108" w:type="dxa"/>
+          <w:bottom w:w="0" w:type="dxa"/>
+          <w:right w:w="108" w:type="dxa"/>
+        </w:tblCellMar>
+      </w:tblPr>
+      <w:tblGrid>
+        <w:gridCol w:w="5347"/>
         <w:gridCol w:w="4500"/>
       </w:tblGrid>
       <w:tr>
@@ -362,7 +592,7 @@
         </w:trPr>
         <w:tc>
           <w:tcPr>
-            <w:tcW w:w="5348" w:type="dxa"/>
+            <w:tcW w:w="5347" w:type="dxa"/>
             <w:tcBorders>
               <w:top w:val="nil"/>
               <w:left w:val="nil"/>
@@ -426,7 +656,7 @@
         </w:trPr>
         <w:tc>
           <w:tcPr>
-            <w:tcW w:w="5348" w:type="dxa"/>
+            <w:tcW w:w="5347" w:type="dxa"/>
             <w:tcBorders>
               <w:top w:val="nil"/>
               <w:left w:val="nil"/>
@@ -777,7 +1007,7 @@
         </w:tblCellMar>
       </w:tblPr>
       <w:tblGrid>
-        <w:gridCol w:w="5348"/>
+        <w:gridCol w:w="5347"/>
         <w:gridCol w:w="4500"/>
       </w:tblGrid>
       <w:tr>
@@ -786,7 +1016,7 @@
         </w:trPr>
         <w:tc>
           <w:tcPr>
-            <w:tcW w:w="5348" w:type="dxa"/>
+            <w:tcW w:w="5347" w:type="dxa"/>
             <w:tcBorders>
               <w:top w:val="nil"/>
               <w:left w:val="nil"/>
@@ -850,7 +1080,7 @@
         </w:trPr>
         <w:tc>
           <w:tcPr>
-            <w:tcW w:w="5348" w:type="dxa"/>
+            <w:tcW w:w="5347" w:type="dxa"/>
             <w:tcBorders>
               <w:top w:val="nil"/>
               <w:left w:val="nil"/>
@@ -973,7 +1203,7 @@
         </w:tblCellMar>
       </w:tblPr>
       <w:tblGrid>
-        <w:gridCol w:w="5348"/>
+        <w:gridCol w:w="5347"/>
         <w:gridCol w:w="4500"/>
       </w:tblGrid>
       <w:tr>
@@ -982,7 +1212,7 @@
         </w:trPr>
         <w:tc>
           <w:tcPr>
-            <w:tcW w:w="5348" w:type="dxa"/>
+            <w:tcW w:w="5347" w:type="dxa"/>
             <w:tcBorders>
               <w:top w:val="nil"/>
               <w:left w:val="nil"/>
@@ -1046,7 +1276,7 @@
         </w:trPr>
         <w:tc>
           <w:tcPr>
-            <w:tcW w:w="5348" w:type="dxa"/>
+            <w:tcW w:w="5347" w:type="dxa"/>
             <w:tcBorders>
               <w:top w:val="nil"/>
               <w:left w:val="nil"/>
@@ -1120,25 +1350,6 @@
         <w:rPr/>
       </w:r>
     </w:p>
-    <w:p>
-      <w:pPr>
-        <w:pStyle w:val="Normal"/>
-        <w:rPr/>
-      </w:pPr>
-      <w:r>
-        <w:rPr/>
-        <w:t>Technologies: Microsoft Visual Basic v6.0, Microsoft COM+, Microsoft SQL Server v7.0, Microsoft Visual SourceSafe, Microsoft Windows NT4.0</w:t>
-      </w:r>
-    </w:p>
-    <w:p>
-      <w:pPr>
-        <w:pStyle w:val="Normal"/>
-        <w:rPr/>
-      </w:pPr>
-      <w:r>
-        <w:rPr/>
-      </w:r>
-    </w:p>
     <w:tbl>
       <w:tblPr>
         <w:jc w:val="left"/>
@@ -1159,7 +1370,7 @@
         </w:tblCellMar>
       </w:tblPr>
       <w:tblGrid>
-        <w:gridCol w:w="5348"/>
+        <w:gridCol w:w="5347"/>
         <w:gridCol w:w="4500"/>
       </w:tblGrid>
       <w:tr>
@@ -1168,7 +1379,7 @@
         </w:trPr>
         <w:tc>
           <w:tcPr>
-            <w:tcW w:w="5348" w:type="dxa"/>
+            <w:tcW w:w="5347" w:type="dxa"/>
             <w:tcBorders>
               <w:top w:val="nil"/>
               <w:left w:val="nil"/>
@@ -1232,7 +1443,7 @@
         </w:trPr>
         <w:tc>
           <w:tcPr>
-            <w:tcW w:w="5348" w:type="dxa"/>
+            <w:tcW w:w="5347" w:type="dxa"/>
             <w:tcBorders>
               <w:top w:val="nil"/>
               <w:left w:val="nil"/>
@@ -1306,25 +1517,6 @@
         <w:rPr/>
       </w:r>
     </w:p>
-    <w:p>
-      <w:pPr>
-        <w:pStyle w:val="Normal"/>
-        <w:rPr/>
-      </w:pPr>
-      <w:r>
-        <w:rPr/>
-        <w:t>Technologies: StarOffice, Shell scripting, Solaris v2.4</w:t>
-      </w:r>
-    </w:p>
-    <w:p>
-      <w:pPr>
-        <w:pStyle w:val="Normal"/>
-        <w:rPr/>
-      </w:pPr>
-      <w:r>
-        <w:rPr/>
-      </w:r>
-    </w:p>
     <w:tbl>
       <w:tblPr>
         <w:jc w:val="left"/>
@@ -1345,7 +1537,7 @@
         </w:tblCellMar>
       </w:tblPr>
       <w:tblGrid>
-        <w:gridCol w:w="5348"/>
+        <w:gridCol w:w="5347"/>
         <w:gridCol w:w="4500"/>
       </w:tblGrid>
       <w:tr>
@@ -1354,7 +1546,7 @@
         </w:trPr>
         <w:tc>
           <w:tcPr>
-            <w:tcW w:w="5348" w:type="dxa"/>
+            <w:tcW w:w="5347" w:type="dxa"/>
             <w:tcBorders>
               <w:top w:val="nil"/>
               <w:left w:val="nil"/>
@@ -1418,7 +1610,7 @@
         </w:trPr>
         <w:tc>
           <w:tcPr>
-            <w:tcW w:w="5348" w:type="dxa"/>
+            <w:tcW w:w="5347" w:type="dxa"/>
             <w:tcBorders>
               <w:top w:val="nil"/>
               <w:left w:val="nil"/>
@@ -1495,25 +1687,6 @@
     <w:p>
       <w:pPr>
         <w:pStyle w:val="Normal"/>
-        <w:rPr/>
-      </w:pPr>
-      <w:r>
-        <w:rPr/>
-        <w:t>Technologies: c, Unisys SVR5</w:t>
-      </w:r>
-    </w:p>
-    <w:p>
-      <w:pPr>
-        <w:pStyle w:val="Normal"/>
-        <w:rPr/>
-      </w:pPr>
-      <w:r>
-        <w:rPr/>
-      </w:r>
-    </w:p>
-    <w:p>
-      <w:pPr>
-        <w:pStyle w:val="Normal"/>
         <w:shd w:fill="A6A6A6" w:val="clear"/>
         <w:rPr>
           <w:color w:val="FFFFFF"/>
@@ -1628,32 +1801,6 @@
       </w:pPr>
       <w:r>
         <w:rPr/>
-      </w:r>
-    </w:p>
-    <w:p>
-      <w:pPr>
-        <w:pStyle w:val="Normal"/>
-        <w:shd w:fill="A6A6A6" w:val="clear"/>
-        <w:rPr>
-          <w:color w:val="FFFFFF"/>
-        </w:rPr>
-      </w:pPr>
-      <w:r>
-        <w:rPr>
-          <w:color w:val="FFFFFF"/>
-        </w:rPr>
-        <w:t>REFERENCES</w:t>
-      </w:r>
-    </w:p>
-    <w:p>
-      <w:pPr>
-        <w:pStyle w:val="Normal"/>
-        <w:spacing w:before="60" w:after="0"/>
-        <w:rPr/>
-      </w:pPr>
-      <w:r>
-        <w:rPr/>
-        <w:t>Available on request.</w:t>
       </w:r>
     </w:p>
     <w:sectPr>
@@ -2510,6 +2657,30 @@
       <w:rFonts w:cs="OpenSymbol"/>
     </w:rPr>
   </w:style>
+  <w:style w:type="character" w:styleId="ListLabel19">
+    <w:name w:val="ListLabel 19"/>
+    <w:rPr>
+      <w:rFonts w:cs="Symbol"/>
+    </w:rPr>
+  </w:style>
+  <w:style w:type="character" w:styleId="ListLabel20">
+    <w:name w:val="ListLabel 20"/>
+    <w:rPr>
+      <w:rFonts w:cs="OpenSymbol"/>
+    </w:rPr>
+  </w:style>
+  <w:style w:type="character" w:styleId="ListLabel21">
+    <w:name w:val="ListLabel 21"/>
+    <w:rPr>
+      <w:rFonts w:cs="Symbol"/>
+    </w:rPr>
+  </w:style>
+  <w:style w:type="character" w:styleId="ListLabel22">
+    <w:name w:val="ListLabel 22"/>
+    <w:rPr>
+      <w:rFonts w:cs="OpenSymbol"/>
+    </w:rPr>
+  </w:style>
   <w:style w:type="paragraph" w:styleId="Heading" w:customStyle="1">
     <w:name w:val="Heading"/>
     <w:basedOn w:val="Normal"/>
@@ -2618,6 +2789,12 @@
       <w:sz w:val="36"/>
       <w:szCs w:val="36"/>
     </w:rPr>
+  </w:style>
+  <w:style w:type="paragraph" w:styleId="TableHeading">
+    <w:name w:val="Table Heading"/>
+    <w:basedOn w:val="TableContents"/>
+    <w:pPr/>
+    <w:rPr/>
   </w:style>
   <w:style w:type="numbering" w:styleId="NoList" w:default="1">
     <w:name w:val="No List"/>

</xml_diff>